<commit_message>
- added link to skip auth at k8s dashboard
</commit_message>
<xml_diff>
--- a/docs/Getting Started - Docker And Friends.docx
+++ b/docs/Getting Started - Docker And Friends.docx
@@ -356,7 +356,6 @@
           <w:rStyle w:val="Hyperlink"/>
           <w:color w:val="auto"/>
           <w:u w:val="none"/>
-          <w:lang w:val="nl-NL"/>
         </w:rPr>
       </w:pPr>
       <w:hyperlink r:id="rId8" w:history="1">
@@ -371,13 +370,52 @@
     <w:p>
       <w:pPr>
         <w:pStyle w:val="ListParagraph"/>
-        <w:ind w:left="1800"/>
+        <w:numPr>
+          <w:ilvl w:val="0"/>
+          <w:numId w:val="3"/>
+        </w:numPr>
+        <w:rPr>
+          <w:rFonts w:ascii="Segoe UI" w:hAnsi="Segoe UI" w:cs="Segoe UI"/>
+          <w:sz w:val="21"/>
+          <w:szCs w:val="21"/>
+        </w:rPr>
+      </w:pPr>
+      <w:hyperlink r:id="rId9" w:tgtFrame="_blank" w:tooltip="https://devblogs.microsoft.com/premier-developer/bypassing-authentication-for-the-local-kubernetes-cluster-dashboard/" w:history="1">
+        <w:r>
+          <w:rPr>
+            <w:rStyle w:val="Hyperlink"/>
+            <w:rFonts w:ascii="Segoe UI" w:hAnsi="Segoe UI" w:cs="Segoe UI"/>
+            <w:sz w:val="21"/>
+            <w:szCs w:val="21"/>
+          </w:rPr>
+          <w:t>https://devblogs.microsoft.com/premier-developer/bypassing-authentication-for-the-local-kubernetes-cluster-dashboard/</w:t>
+        </w:r>
+      </w:hyperlink>
+    </w:p>
+    <w:p>
+      <w:pPr>
+        <w:pStyle w:val="ListParagraph"/>
+        <w:numPr>
+          <w:ilvl w:val="1"/>
+          <w:numId w:val="3"/>
+        </w:numPr>
         <w:rPr>
           <w:rStyle w:val="Hyperlink"/>
+          <w:color w:val="auto"/>
+          <w:u w:val="none"/>
         </w:rPr>
       </w:pPr>
       <w:bookmarkStart w:id="0" w:name="_GoBack"/>
       <w:bookmarkEnd w:id="0"/>
+    </w:p>
+    <w:p>
+      <w:pPr>
+        <w:pStyle w:val="ListParagraph"/>
+        <w:ind w:left="1800"/>
+        <w:rPr>
+          <w:rStyle w:val="Hyperlink"/>
+        </w:rPr>
+      </w:pPr>
     </w:p>
     <w:p>
       <w:pPr>
@@ -434,7 +472,7 @@
         </w:rPr>
         <w:t xml:space="preserve"> helm: </w:t>
       </w:r>
-      <w:hyperlink r:id="rId9" w:history="1">
+      <w:hyperlink r:id="rId10" w:history="1">
         <w:r>
           <w:rPr>
             <w:rStyle w:val="Hyperlink"/>

</xml_diff>